<commit_message>
Added another item to documentation.
</commit_message>
<xml_diff>
--- a/Extra/Documentatie/Documentatie-Giftly.docx
+++ b/Extra/Documentatie/Documentatie-Giftly.docx
@@ -1078,8 +1078,6 @@
           <w:szCs w:val="20"/>
         </w:rPr>
       </w:pPr>
-      <w:bookmarkStart w:id="2" w:name="_GoBack"/>
-      <w:bookmarkEnd w:id="2"/>
       <w:r>
         <w:rPr>
           <w:rFonts w:ascii="Verdana" w:hAnsi="Verdana"/>
@@ -1099,7 +1097,7 @@
           <w:lang w:val="nl-BE"/>
         </w:rPr>
       </w:pPr>
-      <w:bookmarkStart w:id="3" w:name="_Toc529633957"/>
+      <w:bookmarkStart w:id="2" w:name="_Toc529633957"/>
       <w:r>
         <w:rPr>
           <w:szCs w:val="24"/>
@@ -1107,6 +1105,80 @@
         </w:rPr>
         <w:lastRenderedPageBreak/>
         <w:t>Introductie</w:t>
+      </w:r>
+      <w:bookmarkEnd w:id="2"/>
+    </w:p>
+    <w:p>
+      <w:pPr>
+        <w:ind w:left="720"/>
+        <w:rPr>
+          <w:lang w:val="nl-NL"/>
+        </w:rPr>
+      </w:pPr>
+      <w:proofErr w:type="spellStart"/>
+      <w:r>
+        <w:rPr>
+          <w:lang w:val="nl-NL"/>
+        </w:rPr>
+        <w:t>Giftly</w:t>
+      </w:r>
+      <w:proofErr w:type="spellEnd"/>
+      <w:r>
+        <w:rPr>
+          <w:lang w:val="nl-NL"/>
+        </w:rPr>
+        <w:t xml:space="preserve"> is een nieuwe service die de manier van pakjes kopen gaat veranderen! Je kent wel de momenten, vlak voor kerstmis of een verjaardag, je wil voor iemand een cadeau kopen maar hebt geen idee hebt hoe of wat, waar of wanneer. Die tijden van kop</w:t>
+      </w:r>
+      <w:r>
+        <w:rPr>
+          <w:lang w:val="nl-NL"/>
+        </w:rPr>
+        <w:t>-</w:t>
+      </w:r>
+      <w:r>
+        <w:rPr>
+          <w:lang w:val="nl-NL"/>
+        </w:rPr>
+        <w:t xml:space="preserve">breken zijn voorbij dankzij </w:t>
+      </w:r>
+      <w:proofErr w:type="spellStart"/>
+      <w:r>
+        <w:rPr>
+          <w:lang w:val="nl-NL"/>
+        </w:rPr>
+        <w:t>Giftly</w:t>
+      </w:r>
+      <w:proofErr w:type="spellEnd"/>
+      <w:r>
+        <w:rPr>
+          <w:lang w:val="nl-NL"/>
+        </w:rPr>
+        <w:t>! Bij ons kan je geweldige cadeaus kopen waarvan je ontvanger noch jezelf weet wat erin zit, een dubbele verrassing dus! Cadeaus kunnen gekocht worden op basis van interesses, lokale of exotische afkomst of gewoon totaal willekeurig! Aan het eind van uw aankoop krijgt u de kans om uw prijs aan te passen. Hoe meer u betaalt, hoe meer u in het cadeautje steekt! De inhoud van het cadeau hangt af van uw keuzes bij het bestel-proces.</w:t>
+      </w:r>
+    </w:p>
+    <w:p>
+      <w:pPr>
+        <w:ind w:left="720"/>
+        <w:rPr>
+          <w:lang w:val="nl-NL"/>
+        </w:rPr>
+      </w:pPr>
+    </w:p>
+    <w:p>
+      <w:pPr>
+        <w:pStyle w:val="Kop2"/>
+        <w:rPr>
+          <w:szCs w:val="24"/>
+          <w:lang w:val="nl-BE"/>
+        </w:rPr>
+      </w:pPr>
+      <w:bookmarkStart w:id="3" w:name="_Toc529633958"/>
+      <w:r>
+        <w:rPr>
+          <w:szCs w:val="24"/>
+          <w:lang w:val="nl-BE"/>
+        </w:rPr>
+        <w:t>Hoe werkt het</w:t>
       </w:r>
       <w:bookmarkEnd w:id="3"/>
     </w:p>
@@ -1117,184 +1189,353 @@
           <w:lang w:val="nl-NL"/>
         </w:rPr>
       </w:pPr>
+      <w:r>
+        <w:rPr>
+          <w:lang w:val="nl-NL"/>
+        </w:rPr>
+        <w:t xml:space="preserve">Het is redelijk voor de hand liggend! Je surft naar onze pagina, je volgt de knopjes en dan kom je op het categorieën scherm. Op deze pagina kan je allerlei cadeaus kopen voor jezelf of voor anderen! Eens je een categorie hebt gekozen komt er direct een menu waar je het cadeau verder kunt aanpassen naar jouw waardes! Zo kan je de leeftijd-categorie, geslacht en zelfs de prijs van het cadeautje aanpassen! Des te hoger de prijs die je hier ingeeft des te beter het cadeau zal zijn, uiteraard. Eens je volledig klaar bent hiermee kan je natuurlijk betalen. Als je al eens bij ons geweest bent zal je je gegevens al zien verschijnen, anders kan je ze gewoon ingeven. En presto, na de betaling zal je verassing op weg zijn! </w:t>
+      </w:r>
+    </w:p>
+    <w:p>
+      <w:pPr>
+        <w:ind w:left="720"/>
+        <w:rPr>
+          <w:lang w:val="nl-NL"/>
+        </w:rPr>
+      </w:pPr>
+    </w:p>
+    <w:p>
+      <w:pPr>
+        <w:pStyle w:val="Kop2"/>
+        <w:rPr>
+          <w:szCs w:val="24"/>
+          <w:lang w:val="nl-BE"/>
+        </w:rPr>
+      </w:pPr>
+      <w:bookmarkStart w:id="4" w:name="_Toc529633959"/>
+      <w:r>
+        <w:rPr>
+          <w:szCs w:val="24"/>
+          <w:lang w:val="nl-BE"/>
+        </w:rPr>
+        <w:t xml:space="preserve">Garantie en </w:t>
+      </w:r>
       <w:proofErr w:type="spellStart"/>
       <w:r>
         <w:rPr>
+          <w:szCs w:val="24"/>
+          <w:lang w:val="nl-BE"/>
+        </w:rPr>
+        <w:t>annulatie</w:t>
+      </w:r>
+      <w:bookmarkEnd w:id="4"/>
+      <w:proofErr w:type="spellEnd"/>
+      <w:r>
+        <w:rPr>
+          <w:szCs w:val="24"/>
+          <w:lang w:val="nl-BE"/>
+        </w:rPr>
+        <w:t xml:space="preserve"> </w:t>
+      </w:r>
+    </w:p>
+    <w:p>
+      <w:pPr>
+        <w:ind w:left="720"/>
+        <w:rPr>
+          <w:lang w:val="nl-BE"/>
+        </w:rPr>
+      </w:pPr>
+      <w:r>
+        <w:rPr>
           <w:lang w:val="nl-NL"/>
+        </w:rPr>
+        <w:t>U heeft het recht om binnen 14 dagen alsnog af te zien van online-aankopen</w:t>
+      </w:r>
+      <w:r>
+        <w:rPr>
+          <w:lang w:val="nl-BE"/>
+        </w:rPr>
+        <w:t xml:space="preserve">. U hoeft </w:t>
+      </w:r>
+      <w:r>
+        <w:rPr>
+          <w:lang w:val="nl-BE"/>
+        </w:rPr>
+        <w:t xml:space="preserve">hiervoor </w:t>
+      </w:r>
+      <w:r>
+        <w:rPr>
+          <w:lang w:val="nl-BE"/>
+        </w:rPr>
+        <w:t xml:space="preserve"> geen reden voor op te geven.</w:t>
+      </w:r>
+      <w:r>
+        <w:rPr>
+          <w:lang w:val="nl-BE"/>
+        </w:rPr>
+        <w:t xml:space="preserve"> </w:t>
+      </w:r>
+      <w:r>
+        <w:rPr>
+          <w:lang w:val="nl-BE"/>
+        </w:rPr>
+        <w:t xml:space="preserve"> A</w:t>
+      </w:r>
+      <w:r>
+        <w:rPr>
+          <w:lang w:val="nl-BE"/>
+        </w:rPr>
+        <w:t xml:space="preserve">ls u bij ons een pakje koopt en de goederen hierin werken niet heeft u ook recht op garantie. </w:t>
+      </w:r>
+    </w:p>
+    <w:p>
+      <w:pPr>
+        <w:ind w:left="720"/>
+        <w:rPr>
+          <w:lang w:val="nl-BE"/>
+        </w:rPr>
+      </w:pPr>
+    </w:p>
+    <w:p>
+      <w:pPr>
+        <w:pStyle w:val="Kop2"/>
+        <w:rPr>
+          <w:szCs w:val="24"/>
+          <w:lang w:val="nl-BE"/>
+        </w:rPr>
+      </w:pPr>
+      <w:r>
+        <w:rPr>
+          <w:szCs w:val="24"/>
+          <w:lang w:val="nl-BE"/>
+        </w:rPr>
+        <w:t>Hoe het prototype bekijken</w:t>
+      </w:r>
+    </w:p>
+    <w:p>
+      <w:pPr>
+        <w:ind w:left="720"/>
+        <w:rPr>
+          <w:rStyle w:val="Hyperlink"/>
+        </w:rPr>
+      </w:pPr>
+      <w:r>
+        <w:rPr>
+          <w:lang w:val="nl-NL"/>
+        </w:rPr>
+        <w:t xml:space="preserve">Om het prototype van de website te bekijken heb je </w:t>
+      </w:r>
+      <w:proofErr w:type="spellStart"/>
+      <w:r>
+        <w:rPr>
+          <w:lang w:val="nl-NL"/>
+        </w:rPr>
+        <w:t>yarn</w:t>
+      </w:r>
+      <w:proofErr w:type="spellEnd"/>
+      <w:r>
+        <w:rPr>
+          <w:lang w:val="nl-NL"/>
+        </w:rPr>
+        <w:t xml:space="preserve"> nodig. Dit kan je makkelijk instaleren door deze link te volgen: </w:t>
+      </w:r>
+      <w:r>
+        <w:fldChar w:fldCharType="begin"/>
+      </w:r>
+      <w:r>
+        <w:instrText xml:space="preserve"> HYPERLINK "https://yarnpkg.com/lang/en/docs/install/" </w:instrText>
+      </w:r>
+      <w:r>
+        <w:fldChar w:fldCharType="separate"/>
+      </w:r>
+    </w:p>
+    <w:p>
+      <w:pPr>
+        <w:ind w:left="720"/>
+      </w:pPr>
+      <w:r>
+        <w:rPr>
+          <w:rStyle w:val="HTML-citaat"/>
+          <w:color w:val="0000FF"/>
+          <w:u w:val="single"/>
+        </w:rPr>
+        <w:t>https://yarnpkg.com/lang/en/docs/install/</w:t>
+      </w:r>
+    </w:p>
+    <w:p>
+      <w:pPr>
+        <w:ind w:left="720"/>
+        <w:rPr>
+          <w:lang w:val="nl-NL"/>
+        </w:rPr>
+      </w:pPr>
+      <w:r>
+        <w:fldChar w:fldCharType="end"/>
+      </w:r>
+      <w:r>
+        <w:rPr>
+          <w:lang w:val="nl-NL"/>
+        </w:rPr>
+        <w:t xml:space="preserve">Eens je </w:t>
+      </w:r>
+      <w:proofErr w:type="spellStart"/>
+      <w:r>
+        <w:rPr>
+          <w:lang w:val="nl-NL"/>
+        </w:rPr>
+        <w:t>yarn</w:t>
+      </w:r>
+      <w:proofErr w:type="spellEnd"/>
+      <w:r>
+        <w:rPr>
+          <w:lang w:val="nl-NL"/>
+        </w:rPr>
+        <w:t xml:space="preserve"> hebt kan je de directory </w:t>
+      </w:r>
+      <w:proofErr w:type="spellStart"/>
+      <w:r>
+        <w:rPr>
+          <w:lang w:val="nl-NL"/>
+        </w:rPr>
+        <w:t>clone</w:t>
+      </w:r>
+      <w:proofErr w:type="spellEnd"/>
+      <w:r>
+        <w:rPr>
+          <w:lang w:val="nl-NL"/>
+        </w:rPr>
+        <w:t xml:space="preserve">, en in een </w:t>
+      </w:r>
+      <w:proofErr w:type="spellStart"/>
+      <w:r>
+        <w:rPr>
+          <w:lang w:val="nl-NL"/>
+        </w:rPr>
+        <w:t>command</w:t>
+      </w:r>
+      <w:proofErr w:type="spellEnd"/>
+      <w:r>
+        <w:rPr>
+          <w:lang w:val="nl-NL"/>
+        </w:rPr>
+        <w:t xml:space="preserve"> </w:t>
+      </w:r>
+      <w:proofErr w:type="spellStart"/>
+      <w:r>
+        <w:rPr>
+          <w:lang w:val="nl-NL"/>
+        </w:rPr>
+        <w:t>window</w:t>
+      </w:r>
+      <w:proofErr w:type="spellEnd"/>
+      <w:r>
+        <w:rPr>
+          <w:lang w:val="nl-NL"/>
+        </w:rPr>
+        <w:t xml:space="preserve"> de volgende </w:t>
+      </w:r>
+      <w:proofErr w:type="spellStart"/>
+      <w:r>
+        <w:rPr>
+          <w:lang w:val="nl-NL"/>
+        </w:rPr>
+        <w:t>commands</w:t>
+      </w:r>
+      <w:proofErr w:type="spellEnd"/>
+      <w:r>
+        <w:rPr>
+          <w:lang w:val="nl-NL"/>
+        </w:rPr>
+        <w:t xml:space="preserve"> uitvoeren:</w:t>
+      </w:r>
+    </w:p>
+    <w:p>
+      <w:pPr>
+        <w:ind w:left="1440"/>
+        <w:rPr>
+          <w:lang w:val="nl-NL"/>
+        </w:rPr>
+      </w:pPr>
+      <w:proofErr w:type="spellStart"/>
+      <w:r>
+        <w:rPr>
+          <w:lang w:val="nl-NL"/>
+        </w:rPr>
+        <w:t>yarn</w:t>
+      </w:r>
+      <w:proofErr w:type="spellEnd"/>
+      <w:r>
+        <w:rPr>
+          <w:lang w:val="nl-NL"/>
+        </w:rPr>
+        <w:t xml:space="preserve"> </w:t>
+      </w:r>
+      <w:proofErr w:type="spellStart"/>
+      <w:r>
+        <w:rPr>
+          <w:lang w:val="nl-NL"/>
+        </w:rPr>
+        <w:t>install</w:t>
+      </w:r>
+      <w:proofErr w:type="spellEnd"/>
+    </w:p>
+    <w:p>
+      <w:pPr>
+        <w:ind w:left="1440"/>
+        <w:rPr>
+          <w:lang w:val="nl-BE"/>
+        </w:rPr>
+      </w:pPr>
+      <w:proofErr w:type="spellStart"/>
+      <w:r>
+        <w:rPr>
+          <w:lang w:val="nl-NL"/>
+        </w:rPr>
+        <w:t>yarn</w:t>
+      </w:r>
+      <w:proofErr w:type="spellEnd"/>
+      <w:r>
+        <w:rPr>
+          <w:lang w:val="nl-NL"/>
+        </w:rPr>
+        <w:t xml:space="preserve"> serve</w:t>
+      </w:r>
+    </w:p>
+    <w:p>
+      <w:pPr>
+        <w:ind w:left="720"/>
+        <w:rPr>
+          <w:lang w:val="nl-BE"/>
+        </w:rPr>
+      </w:pPr>
+      <w:r>
+        <w:rPr>
+          <w:lang w:val="nl-BE"/>
+        </w:rPr>
+        <w:t xml:space="preserve">Eens je dit hebt gedaan zal je op localhost:8080 de </w:t>
+      </w:r>
+      <w:proofErr w:type="spellStart"/>
+      <w:r>
+        <w:rPr>
+          <w:lang w:val="nl-BE"/>
         </w:rPr>
         <w:t>Giftly</w:t>
       </w:r>
       <w:proofErr w:type="spellEnd"/>
       <w:r>
         <w:rPr>
-          <w:lang w:val="nl-NL"/>
-        </w:rPr>
-        <w:t xml:space="preserve"> is een nieuwe service die de manier van pakjes kopen gaat veranderen! Je kent wel de momenten, vlak voor kerstmis of een verjaardag, je wil voor iemand een cadeau kopen maar hebt geen idee hebt hoe of wat, waar of wanneer. Die tijden van kop</w:t>
+          <w:lang w:val="nl-BE"/>
+        </w:rPr>
+        <w:t xml:space="preserve"> prototype kunnen bekijken!</w:t>
       </w:r>
-      <w:r>
-        <w:rPr>
-          <w:lang w:val="nl-NL"/>
-        </w:rPr>
-        <w:t>-</w:t>
-      </w:r>
-      <w:r>
-        <w:rPr>
-          <w:lang w:val="nl-NL"/>
-        </w:rPr>
-        <w:t xml:space="preserve">breken zijn voorbij dankzij </w:t>
-      </w:r>
-      <w:proofErr w:type="spellStart"/>
-      <w:r>
-        <w:rPr>
-          <w:lang w:val="nl-NL"/>
-        </w:rPr>
-        <w:t>Giftly</w:t>
-      </w:r>
-      <w:proofErr w:type="spellEnd"/>
-      <w:r>
-        <w:rPr>
-          <w:lang w:val="nl-NL"/>
-        </w:rPr>
-        <w:t>! Bij ons kan je geweldige cadeaus kopen waarvan je ontvanger noch jezelf weet wat erin zit, een dubbele verrassing dus! Cadeaus kunnen gekocht worden op basis van interesses, lokale of exotische afkomst of gewoon totaal willekeurig! Aan het eind van uw aankoop krijgt u de kans om uw prijs aan te passen. Hoe meer u betaalt, hoe meer u in het cadeautje steekt! De inhoud van het cadeau hangt af van uw keuzes bij het bestel-proces.</w:t>
-      </w:r>
+      <w:bookmarkStart w:id="5" w:name="_GoBack"/>
+      <w:bookmarkEnd w:id="5"/>
     </w:p>
     <w:p>
       <w:pPr>
         <w:ind w:left="720"/>
         <w:rPr>
-          <w:lang w:val="nl-NL"/>
-        </w:rPr>
-      </w:pPr>
-    </w:p>
-    <w:p>
-      <w:pPr>
-        <w:pStyle w:val="Kop2"/>
-        <w:rPr>
-          <w:szCs w:val="24"/>
           <w:lang w:val="nl-BE"/>
-        </w:rPr>
-      </w:pPr>
-      <w:bookmarkStart w:id="4" w:name="_Toc529633958"/>
-      <w:r>
-        <w:rPr>
-          <w:szCs w:val="24"/>
-          <w:lang w:val="nl-BE"/>
-        </w:rPr>
-        <w:t>Hoe werkt het</w:t>
-      </w:r>
-      <w:bookmarkEnd w:id="4"/>
-    </w:p>
-    <w:p>
-      <w:pPr>
-        <w:ind w:left="720"/>
-        <w:rPr>
-          <w:lang w:val="nl-NL"/>
-        </w:rPr>
-      </w:pPr>
-      <w:r>
-        <w:rPr>
-          <w:lang w:val="nl-NL"/>
-        </w:rPr>
-        <w:t xml:space="preserve">Het is redelijk voor de hand liggend! Je surft naar onze pagina, je volgt de knopjes en dan kom je op het categorieën scherm. Op deze pagina kan je allerlei cadeaus kopen voor jezelf of voor anderen! Eens je een categorie hebt gekozen komt er direct een menu waar je het cadeau verder kunt aanpassen naar jouw waardes! Zo kan je de leeftijd-categorie, geslacht en zelfs de prijs van het cadeautje aanpassen! Des te hoger de prijs die je hier ingeeft des te beter het cadeau zal zijn, uiteraard. Eens je volledig klaar bent hiermee kan je natuurlijk betalen. Als je al eens bij ons geweest bent zal je je gegevens al zien verschijnen, anders kan je ze gewoon ingeven. En presto, na de betaling zal je verassing op weg zijn! </w:t>
-      </w:r>
-    </w:p>
-    <w:p>
-      <w:pPr>
-        <w:ind w:left="720"/>
-        <w:rPr>
-          <w:lang w:val="nl-NL"/>
-        </w:rPr>
-      </w:pPr>
-    </w:p>
-    <w:p>
-      <w:pPr>
-        <w:pStyle w:val="Kop2"/>
-        <w:rPr>
-          <w:szCs w:val="24"/>
-          <w:lang w:val="nl-BE"/>
-        </w:rPr>
-      </w:pPr>
-      <w:bookmarkStart w:id="5" w:name="_Toc529633959"/>
-      <w:r>
-        <w:rPr>
-          <w:szCs w:val="24"/>
-          <w:lang w:val="nl-BE"/>
-        </w:rPr>
-        <w:t xml:space="preserve">Garantie en </w:t>
-      </w:r>
-      <w:proofErr w:type="spellStart"/>
-      <w:r>
-        <w:rPr>
-          <w:szCs w:val="24"/>
-          <w:lang w:val="nl-BE"/>
-        </w:rPr>
-        <w:t>annulatie</w:t>
-      </w:r>
-      <w:bookmarkEnd w:id="5"/>
-      <w:proofErr w:type="spellEnd"/>
-      <w:r>
-        <w:rPr>
-          <w:szCs w:val="24"/>
-          <w:lang w:val="nl-BE"/>
-        </w:rPr>
-        <w:t xml:space="preserve"> </w:t>
-      </w:r>
-    </w:p>
-    <w:p>
-      <w:pPr>
-        <w:ind w:left="720"/>
-        <w:rPr>
-          <w:lang w:val="nl-BE"/>
-        </w:rPr>
-      </w:pPr>
-      <w:r>
-        <w:rPr>
-          <w:lang w:val="nl-NL"/>
-        </w:rPr>
-        <w:t>U heeft het recht om binnen 14 dagen alsnog af te zien van online-aankopen</w:t>
-      </w:r>
-      <w:r>
-        <w:rPr>
-          <w:lang w:val="nl-BE"/>
-        </w:rPr>
-        <w:t xml:space="preserve">. U hoeft </w:t>
-      </w:r>
-      <w:r>
-        <w:rPr>
-          <w:lang w:val="nl-BE"/>
-        </w:rPr>
-        <w:t xml:space="preserve">hiervoor </w:t>
-      </w:r>
-      <w:r>
-        <w:rPr>
-          <w:lang w:val="nl-BE"/>
-        </w:rPr>
-        <w:t xml:space="preserve"> geen reden voor op te geven.</w:t>
-      </w:r>
-      <w:r>
-        <w:rPr>
-          <w:lang w:val="nl-BE"/>
-        </w:rPr>
-        <w:t xml:space="preserve"> </w:t>
-      </w:r>
-      <w:r>
-        <w:rPr>
-          <w:lang w:val="nl-BE"/>
-        </w:rPr>
-        <w:t xml:space="preserve"> A</w:t>
-      </w:r>
-      <w:r>
-        <w:rPr>
-          <w:lang w:val="nl-BE"/>
-        </w:rPr>
-        <w:t xml:space="preserve">ls u bij ons een pakje koopt en de goederen hierin werken niet heeft u ook recht op garantie. </w:t>
-      </w:r>
-    </w:p>
-    <w:p>
-      <w:pPr>
-        <w:ind w:left="720"/>
-        <w:rPr>
-          <w:lang w:val="nl-NL"/>
         </w:rPr>
       </w:pPr>
     </w:p>
@@ -1305,7 +1546,7 @@
           <w:color w:val="FF0000"/>
           <w:sz w:val="20"/>
           <w:szCs w:val="20"/>
-          <w:lang w:val="nl-NL"/>
+          <w:lang w:val="nl-BE"/>
         </w:rPr>
       </w:pPr>
       <w:r>
@@ -1314,7 +1555,7 @@
           <w:color w:val="FF0000"/>
           <w:sz w:val="20"/>
           <w:szCs w:val="20"/>
-          <w:lang w:val="nl-NL"/>
+          <w:lang w:val="nl-BE"/>
         </w:rPr>
         <w:tab/>
       </w:r>
@@ -1335,7 +1576,7 @@
           <w:color w:val="FF0000"/>
           <w:sz w:val="20"/>
           <w:szCs w:val="20"/>
-          <w:lang w:val="nl-NL"/>
+          <w:lang w:val="nl-BE"/>
         </w:rPr>
         <w:tab/>
       </w:r>
@@ -1371,7 +1612,7 @@
           <w:color w:val="666699"/>
           <w:sz w:val="20"/>
           <w:szCs w:val="20"/>
-          <w:lang w:val="nl-NL"/>
+          <w:lang w:val="nl-BE"/>
         </w:rPr>
       </w:pPr>
       <w:r>
@@ -1653,7 +1894,7 @@
               <w:sz w:val="18"/>
               <w:szCs w:val="18"/>
             </w:rPr>
-            <w:t>2</w:t>
+            <w:t>3</w:t>
           </w:r>
           <w:r>
             <w:rPr>
@@ -9014,6 +9255,30 @@
       <w:bCs/>
     </w:rPr>
   </w:style>
+  <w:style w:type="character" w:styleId="HTML-citaat">
+    <w:name w:val="HTML Cite"/>
+    <w:basedOn w:val="Standaardalinea-lettertype"/>
+    <w:uiPriority w:val="99"/>
+    <w:semiHidden/>
+    <w:unhideWhenUsed/>
+    <w:rsid w:val="00F84B97"/>
+    <w:rPr>
+      <w:i/>
+      <w:iCs/>
+    </w:rPr>
+  </w:style>
+  <w:style w:type="character" w:styleId="GevolgdeHyperlink">
+    <w:name w:val="FollowedHyperlink"/>
+    <w:basedOn w:val="Standaardalinea-lettertype"/>
+    <w:uiPriority w:val="99"/>
+    <w:semiHidden/>
+    <w:unhideWhenUsed/>
+    <w:rsid w:val="00F84B97"/>
+    <w:rPr>
+      <w:color w:val="800080" w:themeColor="followedHyperlink"/>
+      <w:u w:val="single"/>
+    </w:rPr>
+  </w:style>
 </w:styles>
 </file>
 
@@ -9966,6 +10231,30 @@
       <w:bCs/>
     </w:rPr>
   </w:style>
+  <w:style w:type="character" w:styleId="HTML-citaat">
+    <w:name w:val="HTML Cite"/>
+    <w:basedOn w:val="Standaardalinea-lettertype"/>
+    <w:uiPriority w:val="99"/>
+    <w:semiHidden/>
+    <w:unhideWhenUsed/>
+    <w:rsid w:val="00F84B97"/>
+    <w:rPr>
+      <w:i/>
+      <w:iCs/>
+    </w:rPr>
+  </w:style>
+  <w:style w:type="character" w:styleId="GevolgdeHyperlink">
+    <w:name w:val="FollowedHyperlink"/>
+    <w:basedOn w:val="Standaardalinea-lettertype"/>
+    <w:uiPriority w:val="99"/>
+    <w:semiHidden/>
+    <w:unhideWhenUsed/>
+    <w:rsid w:val="00F84B97"/>
+    <w:rPr>
+      <w:color w:val="800080" w:themeColor="followedHyperlink"/>
+      <w:u w:val="single"/>
+    </w:rPr>
+  </w:style>
 </w:styles>
 </file>
 
@@ -10294,7 +10583,7 @@
 </file>
 
 <file path=customXml/itemProps1.xml><?xml version="1.0" encoding="utf-8"?>
-<ds:datastoreItem xmlns:ds="http://schemas.openxmlformats.org/officeDocument/2006/customXml" ds:itemID="{0150952D-D84B-4F5D-A88C-9B291A3AC7B6}">
+<ds:datastoreItem xmlns:ds="http://schemas.openxmlformats.org/officeDocument/2006/customXml" ds:itemID="{7201617F-50E8-40C8-9D7E-D473D5439D82}">
   <ds:schemaRefs>
     <ds:schemaRef ds:uri="http://schemas.openxmlformats.org/officeDocument/2006/bibliography"/>
   </ds:schemaRefs>

</xml_diff>

<commit_message>
Updated deploy in doc
</commit_message>
<xml_diff>
--- a/Extra/Documentatie/Documentatie-Giftly.docx
+++ b/Extra/Documentatie/Documentatie-Giftly.docx
@@ -130,7 +130,7 @@
           <w:lang w:val="nl-NL"/>
         </w:rPr>
       </w:pPr>
-      <w:bookmarkStart w:id="0" w:name="_Toc529633955"/>
+      <w:bookmarkStart w:id="0" w:name="_Toc529636443"/>
       <w:proofErr w:type="spellStart"/>
       <w:r>
         <w:rPr>
@@ -637,7 +637,7 @@
       <w:pPr>
         <w:pStyle w:val="Kop2"/>
       </w:pPr>
-      <w:bookmarkStart w:id="1" w:name="_Toc529633956"/>
+      <w:bookmarkStart w:id="1" w:name="_Toc529636444"/>
       <w:proofErr w:type="spellStart"/>
       <w:r>
         <w:t>Inhoudsopgave</w:t>
@@ -706,7 +706,7 @@
             </w:rPr>
             <w:fldChar w:fldCharType="separate"/>
           </w:r>
-          <w:hyperlink w:anchor="_Toc529633955" w:history="1">
+          <w:hyperlink w:anchor="_Toc529636443" w:history="1">
             <w:r>
               <w:rPr>
                 <w:rStyle w:val="Hyperlink"/>
@@ -734,7 +734,7 @@
                 <w:noProof/>
                 <w:webHidden/>
               </w:rPr>
-              <w:instrText xml:space="preserve"> PAGEREF _Toc529633955 \h </w:instrText>
+              <w:instrText xml:space="preserve"> PAGEREF _Toc529636443 \h </w:instrText>
             </w:r>
             <w:r>
               <w:rPr>
@@ -779,7 +779,7 @@
               <w:lang w:val="nl-BE" w:eastAsia="ja-JP"/>
             </w:rPr>
           </w:pPr>
-          <w:hyperlink w:anchor="_Toc529633956" w:history="1">
+          <w:hyperlink w:anchor="_Toc529636444" w:history="1">
             <w:r>
               <w:rPr>
                 <w:rStyle w:val="Hyperlink"/>
@@ -806,7 +806,7 @@
                 <w:noProof/>
                 <w:webHidden/>
               </w:rPr>
-              <w:instrText xml:space="preserve"> PAGEREF _Toc529633956 \h </w:instrText>
+              <w:instrText xml:space="preserve"> PAGEREF _Toc529636444 \h </w:instrText>
             </w:r>
             <w:r>
               <w:rPr>
@@ -851,7 +851,7 @@
               <w:lang w:val="nl-BE" w:eastAsia="ja-JP"/>
             </w:rPr>
           </w:pPr>
-          <w:hyperlink w:anchor="_Toc529633957" w:history="1">
+          <w:hyperlink w:anchor="_Toc529636445" w:history="1">
             <w:r>
               <w:rPr>
                 <w:rStyle w:val="Hyperlink"/>
@@ -879,7 +879,7 @@
                 <w:noProof/>
                 <w:webHidden/>
               </w:rPr>
-              <w:instrText xml:space="preserve"> PAGEREF _Toc529633957 \h </w:instrText>
+              <w:instrText xml:space="preserve"> PAGEREF _Toc529636445 \h </w:instrText>
             </w:r>
             <w:r>
               <w:rPr>
@@ -924,7 +924,7 @@
               <w:lang w:val="nl-BE" w:eastAsia="ja-JP"/>
             </w:rPr>
           </w:pPr>
-          <w:hyperlink w:anchor="_Toc529633958" w:history="1">
+          <w:hyperlink w:anchor="_Toc529636446" w:history="1">
             <w:r>
               <w:rPr>
                 <w:rStyle w:val="Hyperlink"/>
@@ -952,7 +952,7 @@
                 <w:noProof/>
                 <w:webHidden/>
               </w:rPr>
-              <w:instrText xml:space="preserve"> PAGEREF _Toc529633958 \h </w:instrText>
+              <w:instrText xml:space="preserve"> PAGEREF _Toc529636446 \h </w:instrText>
             </w:r>
             <w:r>
               <w:rPr>
@@ -997,7 +997,7 @@
               <w:lang w:val="nl-BE" w:eastAsia="ja-JP"/>
             </w:rPr>
           </w:pPr>
-          <w:hyperlink w:anchor="_Toc529633959" w:history="1">
+          <w:hyperlink w:anchor="_Toc529636447" w:history="1">
             <w:r>
               <w:rPr>
                 <w:rStyle w:val="Hyperlink"/>
@@ -1025,7 +1025,80 @@
                 <w:noProof/>
                 <w:webHidden/>
               </w:rPr>
-              <w:instrText xml:space="preserve"> PAGEREF _Toc529633959 \h </w:instrText>
+              <w:instrText xml:space="preserve"> PAGEREF _Toc529636447 \h </w:instrText>
+            </w:r>
+            <w:r>
+              <w:rPr>
+                <w:noProof/>
+                <w:webHidden/>
+              </w:rPr>
+            </w:r>
+            <w:r>
+              <w:rPr>
+                <w:noProof/>
+                <w:webHidden/>
+              </w:rPr>
+              <w:fldChar w:fldCharType="separate"/>
+            </w:r>
+            <w:r>
+              <w:rPr>
+                <w:noProof/>
+                <w:webHidden/>
+              </w:rPr>
+              <w:t>3</w:t>
+            </w:r>
+            <w:r>
+              <w:rPr>
+                <w:noProof/>
+                <w:webHidden/>
+              </w:rPr>
+              <w:fldChar w:fldCharType="end"/>
+            </w:r>
+          </w:hyperlink>
+        </w:p>
+        <w:p>
+          <w:pPr>
+            <w:pStyle w:val="Inhopg2"/>
+            <w:tabs>
+              <w:tab w:val="right" w:leader="dot" w:pos="8630"/>
+            </w:tabs>
+            <w:rPr>
+              <w:rFonts w:asciiTheme="minorHAnsi" w:eastAsiaTheme="minorEastAsia" w:hAnsiTheme="minorHAnsi" w:cstheme="minorBidi"/>
+              <w:noProof/>
+              <w:sz w:val="22"/>
+              <w:szCs w:val="22"/>
+              <w:lang w:val="nl-BE" w:eastAsia="ja-JP"/>
+            </w:rPr>
+          </w:pPr>
+          <w:hyperlink w:anchor="_Toc529636448" w:history="1">
+            <w:r>
+              <w:rPr>
+                <w:rStyle w:val="Hyperlink"/>
+                <w:noProof/>
+                <w:lang w:val="nl-BE"/>
+              </w:rPr>
+              <w:t>Hoe het prototype bekijken</w:t>
+            </w:r>
+            <w:r>
+              <w:rPr>
+                <w:noProof/>
+                <w:webHidden/>
+              </w:rPr>
+              <w:tab/>
+            </w:r>
+            <w:r>
+              <w:rPr>
+                <w:noProof/>
+                <w:webHidden/>
+              </w:rPr>
+              <w:fldChar w:fldCharType="begin"/>
+            </w:r>
+            <w:r>
+              <w:rPr>
+                <w:noProof/>
+                <w:webHidden/>
+              </w:rPr>
+              <w:instrText xml:space="preserve"> PAGEREF _Toc529636448 \h </w:instrText>
             </w:r>
             <w:r>
               <w:rPr>
@@ -1097,7 +1170,7 @@
           <w:lang w:val="nl-BE"/>
         </w:rPr>
       </w:pPr>
-      <w:bookmarkStart w:id="2" w:name="_Toc529633957"/>
+      <w:bookmarkStart w:id="2" w:name="_Toc529636445"/>
       <w:r>
         <w:rPr>
           <w:szCs w:val="24"/>
@@ -1172,7 +1245,7 @@
           <w:lang w:val="nl-BE"/>
         </w:rPr>
       </w:pPr>
-      <w:bookmarkStart w:id="3" w:name="_Toc529633958"/>
+      <w:bookmarkStart w:id="3" w:name="_Toc529636446"/>
       <w:r>
         <w:rPr>
           <w:szCs w:val="24"/>
@@ -1212,7 +1285,7 @@
           <w:lang w:val="nl-BE"/>
         </w:rPr>
       </w:pPr>
-      <w:bookmarkStart w:id="4" w:name="_Toc529633959"/>
+      <w:bookmarkStart w:id="4" w:name="_Toc529636447"/>
       <w:r>
         <w:rPr>
           <w:szCs w:val="24"/>
@@ -1304,6 +1377,7 @@
           <w:lang w:val="nl-BE"/>
         </w:rPr>
       </w:pPr>
+      <w:bookmarkStart w:id="5" w:name="_Toc529636448"/>
       <w:r>
         <w:rPr>
           <w:szCs w:val="24"/>
@@ -1311,12 +1385,14 @@
         </w:rPr>
         <w:t>Hoe het prototype bekijken</w:t>
       </w:r>
+      <w:bookmarkEnd w:id="5"/>
     </w:p>
     <w:p>
       <w:pPr>
         <w:ind w:left="720"/>
         <w:rPr>
           <w:rStyle w:val="Hyperlink"/>
+          <w:lang w:val="nl-BE"/>
         </w:rPr>
       </w:pPr>
       <w:r>
@@ -1343,6 +1419,9 @@
         <w:fldChar w:fldCharType="begin"/>
       </w:r>
       <w:r>
+        <w:rPr>
+          <w:lang w:val="nl-BE"/>
+        </w:rPr>
         <w:instrText xml:space="preserve"> HYPERLINK "https://yarnpkg.com/lang/en/docs/install/" </w:instrText>
       </w:r>
       <w:r>
@@ -1352,12 +1431,16 @@
     <w:p>
       <w:pPr>
         <w:ind w:left="720"/>
+        <w:rPr>
+          <w:lang w:val="nl-BE"/>
+        </w:rPr>
       </w:pPr>
       <w:r>
         <w:rPr>
           <w:rStyle w:val="HTML-citaat"/>
           <w:color w:val="0000FF"/>
           <w:u w:val="single"/>
+          <w:lang w:val="nl-BE"/>
         </w:rPr>
         <w:t>https://yarnpkg.com/lang/en/docs/install/</w:t>
       </w:r>
@@ -1376,7 +1459,13 @@
         <w:rPr>
           <w:lang w:val="nl-NL"/>
         </w:rPr>
-        <w:t xml:space="preserve">Eens je </w:t>
+        <w:t xml:space="preserve">Eens </w:t>
+      </w:r>
+      <w:r>
+        <w:rPr>
+          <w:lang w:val="nl-NL"/>
+        </w:rPr>
+        <w:t xml:space="preserve">je </w:t>
       </w:r>
       <w:proofErr w:type="spellStart"/>
       <w:r>
@@ -1390,7 +1479,47 @@
         <w:rPr>
           <w:lang w:val="nl-NL"/>
         </w:rPr>
-        <w:t xml:space="preserve"> hebt kan je de directory </w:t>
+        <w:t xml:space="preserve"> hebt kan je de git</w:t>
+      </w:r>
+      <w:r>
+        <w:rPr>
+          <w:lang w:val="nl-NL"/>
+        </w:rPr>
+        <w:t xml:space="preserve"> </w:t>
+      </w:r>
+      <w:proofErr w:type="spellStart"/>
+      <w:r>
+        <w:rPr>
+          <w:lang w:val="nl-NL"/>
+        </w:rPr>
+        <w:t>clone</w:t>
+      </w:r>
+      <w:r>
+        <w:rPr>
+          <w:lang w:val="nl-NL"/>
+        </w:rPr>
+        <w:t>n</w:t>
+      </w:r>
+      <w:proofErr w:type="spellEnd"/>
+      <w:r>
+        <w:rPr>
+          <w:lang w:val="nl-NL"/>
+        </w:rPr>
+        <w:t xml:space="preserve"> </w:t>
+      </w:r>
+    </w:p>
+    <w:p>
+      <w:pPr>
+        <w:ind w:left="720" w:firstLine="720"/>
+        <w:rPr>
+          <w:lang w:val="nl-NL"/>
+        </w:rPr>
+      </w:pPr>
+      <w:r>
+        <w:rPr>
+          <w:lang w:val="nl-NL"/>
+        </w:rPr>
+        <w:t xml:space="preserve">git </w:t>
       </w:r>
       <w:proofErr w:type="spellStart"/>
       <w:r>
@@ -1404,7 +1533,36 @@
         <w:rPr>
           <w:lang w:val="nl-NL"/>
         </w:rPr>
-        <w:t xml:space="preserve">, en in een </w:t>
+        <w:t xml:space="preserve"> </w:t>
+      </w:r>
+      <w:hyperlink r:id="rId9" w:history="1">
+        <w:r>
+          <w:rPr>
+            <w:rStyle w:val="Hyperlink"/>
+            <w:lang w:val="nl-NL"/>
+          </w:rPr>
+          <w:t>https://github.com/JensVanAssche/giftly/</w:t>
+        </w:r>
+      </w:hyperlink>
+    </w:p>
+    <w:p>
+      <w:pPr>
+        <w:ind w:left="720"/>
+        <w:rPr>
+          <w:lang w:val="nl-NL"/>
+        </w:rPr>
+      </w:pPr>
+      <w:r>
+        <w:rPr>
+          <w:lang w:val="nl-NL"/>
+        </w:rPr>
+        <w:t xml:space="preserve">Hierna kan je </w:t>
+      </w:r>
+      <w:r>
+        <w:rPr>
+          <w:lang w:val="nl-NL"/>
+        </w:rPr>
+        <w:t xml:space="preserve">in een </w:t>
       </w:r>
       <w:proofErr w:type="spellStart"/>
       <w:r>
@@ -1446,7 +1604,19 @@
         <w:rPr>
           <w:lang w:val="nl-NL"/>
         </w:rPr>
-        <w:t xml:space="preserve"> uitvoeren:</w:t>
+        <w:t xml:space="preserve"> uitvoeren</w:t>
+      </w:r>
+      <w:r>
+        <w:rPr>
+          <w:lang w:val="nl-NL"/>
+        </w:rPr>
+        <w:t xml:space="preserve"> in de directory van het project</w:t>
+      </w:r>
+      <w:r>
+        <w:rPr>
+          <w:lang w:val="nl-NL"/>
+        </w:rPr>
+        <w:t>:</w:t>
       </w:r>
     </w:p>
     <w:p>
@@ -1528,16 +1698,8 @@
         </w:rPr>
         <w:t xml:space="preserve"> prototype kunnen bekijken!</w:t>
       </w:r>
-      <w:bookmarkStart w:id="5" w:name="_GoBack"/>
-      <w:bookmarkEnd w:id="5"/>
-    </w:p>
-    <w:p>
-      <w:pPr>
-        <w:ind w:left="720"/>
-        <w:rPr>
-          <w:lang w:val="nl-BE"/>
-        </w:rPr>
-      </w:pPr>
+      <w:bookmarkStart w:id="6" w:name="_GoBack"/>
+      <w:bookmarkEnd w:id="6"/>
     </w:p>
     <w:p>
       <w:pPr>
@@ -1619,16 +1781,17 @@
         <w:rPr>
           <w:lang w:val="nl-BE"/>
         </w:rPr>
+        <w:lastRenderedPageBreak/>
         <w:t xml:space="preserve"> </w:t>
       </w:r>
     </w:p>
     <w:sectPr>
-      <w:headerReference w:type="even" r:id="rId9"/>
-      <w:headerReference w:type="default" r:id="rId10"/>
-      <w:footerReference w:type="even" r:id="rId11"/>
-      <w:footerReference w:type="default" r:id="rId12"/>
-      <w:headerReference w:type="first" r:id="rId13"/>
-      <w:footerReference w:type="first" r:id="rId14"/>
+      <w:headerReference w:type="even" r:id="rId10"/>
+      <w:headerReference w:type="default" r:id="rId11"/>
+      <w:footerReference w:type="even" r:id="rId12"/>
+      <w:footerReference w:type="default" r:id="rId13"/>
+      <w:headerReference w:type="first" r:id="rId14"/>
+      <w:footerReference w:type="first" r:id="rId15"/>
       <w:pgSz w:w="12240" w:h="15840"/>
       <w:pgMar w:top="1440" w:right="1800" w:bottom="1440" w:left="1800" w:header="720" w:footer="72" w:gutter="0"/>
       <w:cols w:space="720"/>
@@ -10583,7 +10746,7 @@
 </file>
 
 <file path=customXml/itemProps1.xml><?xml version="1.0" encoding="utf-8"?>
-<ds:datastoreItem xmlns:ds="http://schemas.openxmlformats.org/officeDocument/2006/customXml" ds:itemID="{7201617F-50E8-40C8-9D7E-D473D5439D82}">
+<ds:datastoreItem xmlns:ds="http://schemas.openxmlformats.org/officeDocument/2006/customXml" ds:itemID="{437C0E36-2780-4471-98CE-B312E725BEE6}">
   <ds:schemaRefs>
     <ds:schemaRef ds:uri="http://schemas.openxmlformats.org/officeDocument/2006/bibliography"/>
   </ds:schemaRefs>

</xml_diff>